<commit_message>
Update to project idea
</commit_message>
<xml_diff>
--- a/ProjectIdea.docx
+++ b/ProjectIdea.docx
@@ -15,12 +15,14 @@
         </w:rPr>
         <w:t xml:space="preserve">Project name: </w:t>
       </w:r>
+      <w:proofErr w:type="spellStart"/>
       <w:r>
         <w:rPr>
           <w:lang w:val="en-GB"/>
         </w:rPr>
         <w:t>Digiglove</w:t>
       </w:r>
+      <w:proofErr w:type="spellEnd"/>
     </w:p>
     <w:p>
       <w:pPr>
@@ -182,11 +184,19 @@
           <w:lang w:val="en-GB"/>
         </w:rPr>
       </w:pPr>
-      <w:r>
-        <w:rPr>
-          <w:lang w:val="en-GB"/>
-        </w:rPr>
-        <w:t>Api =&gt; translator</w:t>
+      <w:proofErr w:type="spellStart"/>
+      <w:r>
+        <w:rPr>
+          <w:lang w:val="en-GB"/>
+        </w:rPr>
+        <w:t>Api</w:t>
+      </w:r>
+      <w:proofErr w:type="spellEnd"/>
+      <w:r>
+        <w:rPr>
+          <w:lang w:val="en-GB"/>
+        </w:rPr>
+        <w:t xml:space="preserve"> =&gt; translator</w:t>
       </w:r>
       <w:r>
         <w:rPr>
@@ -199,7 +209,21 @@
           <w:lang w:val="en-GB"/>
         </w:rPr>
         <w:tab/>
-        <w:t>-bluethoot output</w:t>
+        <w:t>-</w:t>
+      </w:r>
+      <w:proofErr w:type="spellStart"/>
+      <w:r>
+        <w:rPr>
+          <w:lang w:val="en-GB"/>
+        </w:rPr>
+        <w:t>bluethoot</w:t>
+      </w:r>
+      <w:proofErr w:type="spellEnd"/>
+      <w:r>
+        <w:rPr>
+          <w:lang w:val="en-GB"/>
+        </w:rPr>
+        <w:t xml:space="preserve"> output</w:t>
       </w:r>
       <w:r>
         <w:rPr>
@@ -221,11 +245,19 @@
           <w:lang w:val="en-GB"/>
         </w:rPr>
       </w:pPr>
-      <w:r>
-        <w:rPr>
-          <w:lang w:val="en-GB"/>
-        </w:rPr>
-        <w:t>Fucos:</w:t>
+      <w:proofErr w:type="spellStart"/>
+      <w:r>
+        <w:rPr>
+          <w:lang w:val="en-GB"/>
+        </w:rPr>
+        <w:t>Fucos</w:t>
+      </w:r>
+      <w:proofErr w:type="spellEnd"/>
+      <w:r>
+        <w:rPr>
+          <w:lang w:val="en-GB"/>
+        </w:rPr>
+        <w:t>:</w:t>
       </w:r>
     </w:p>
     <w:p>
@@ -296,8 +328,16 @@
         <w:rPr>
           <w:lang w:val="en-GB"/>
         </w:rPr>
-        <w:t>-Accalerometer</w:t>
-      </w:r>
+        <w:t>-</w:t>
+      </w:r>
+      <w:proofErr w:type="spellStart"/>
+      <w:r>
+        <w:rPr>
+          <w:lang w:val="en-GB"/>
+        </w:rPr>
+        <w:t>Accalerometer</w:t>
+      </w:r>
+      <w:proofErr w:type="spellEnd"/>
     </w:p>
     <w:p>
       <w:pPr>
@@ -350,11 +390,33 @@
           <w:lang w:val="en-GB"/>
         </w:rPr>
       </w:pPr>
-      <w:r>
-        <w:rPr>
-          <w:lang w:val="en-GB"/>
-        </w:rPr>
-        <w:t>Usinng an existing gesture library (bv. Leap motion)</w:t>
+      <w:proofErr w:type="spellStart"/>
+      <w:r>
+        <w:rPr>
+          <w:lang w:val="en-GB"/>
+        </w:rPr>
+        <w:t>Usinng</w:t>
+      </w:r>
+      <w:proofErr w:type="spellEnd"/>
+      <w:r>
+        <w:rPr>
+          <w:lang w:val="en-GB"/>
+        </w:rPr>
+        <w:t xml:space="preserve"> an existing gesture library (</w:t>
+      </w:r>
+      <w:proofErr w:type="spellStart"/>
+      <w:r>
+        <w:rPr>
+          <w:lang w:val="en-GB"/>
+        </w:rPr>
+        <w:t>bv</w:t>
+      </w:r>
+      <w:proofErr w:type="spellEnd"/>
+      <w:r>
+        <w:rPr>
+          <w:lang w:val="en-GB"/>
+        </w:rPr>
+        <w:t>. Leap motion)</w:t>
       </w:r>
     </w:p>
     <w:p>
@@ -372,7 +434,21 @@
         <w:rPr>
           <w:lang w:val="en-GB"/>
         </w:rPr>
-        <w:t>Search open gesture inputs like VR/AR (github)</w:t>
+        <w:t>Search open gesture inputs like VR/AR (</w:t>
+      </w:r>
+      <w:proofErr w:type="spellStart"/>
+      <w:r>
+        <w:rPr>
+          <w:lang w:val="en-GB"/>
+        </w:rPr>
+        <w:t>github</w:t>
+      </w:r>
+      <w:proofErr w:type="spellEnd"/>
+      <w:r>
+        <w:rPr>
+          <w:lang w:val="en-GB"/>
+        </w:rPr>
+        <w:t>)</w:t>
       </w:r>
     </w:p>
     <w:p>
@@ -399,7 +475,21 @@
         <w:rPr>
           <w:lang w:val="en-GB"/>
         </w:rPr>
-        <w:t>-Figuring out accuratie off flex sensors</w:t>
+        <w:t xml:space="preserve">-Figuring out </w:t>
+      </w:r>
+      <w:proofErr w:type="spellStart"/>
+      <w:r>
+        <w:rPr>
+          <w:lang w:val="en-GB"/>
+        </w:rPr>
+        <w:t>accuratie</w:t>
+      </w:r>
+      <w:proofErr w:type="spellEnd"/>
+      <w:r>
+        <w:rPr>
+          <w:lang w:val="en-GB"/>
+        </w:rPr>
+        <w:t xml:space="preserve"> off flex sensors</w:t>
       </w:r>
     </w:p>
     <w:p>
@@ -472,188 +562,283 @@
         <w:rPr>
           <w:lang w:val="en-GB"/>
         </w:rPr>
-        <w:t>placement of parts for user confortability</w:t>
-      </w:r>
-    </w:p>
-    <w:p>
-      <w:pPr>
-        <w:rPr>
-          <w:lang w:val="en-GB"/>
-        </w:rPr>
-      </w:pPr>
-      <w:r>
-        <w:rPr>
-          <w:lang w:val="en-GB"/>
-        </w:rPr>
-        <w:t>-Finding a propper glove.</w:t>
-      </w:r>
-    </w:p>
-    <w:p>
-      <w:pPr>
-        <w:rPr>
-          <w:lang w:val="en-GB"/>
-        </w:rPr>
-      </w:pPr>
-    </w:p>
-    <w:p>
-      <w:pPr>
-        <w:pStyle w:val="Kop1"/>
-        <w:rPr>
-          <w:lang w:val="en-GB"/>
-        </w:rPr>
-      </w:pPr>
-      <w:r>
-        <w:rPr>
-          <w:lang w:val="en-GB"/>
-        </w:rPr>
-        <w:t>THE PROJECT</w:t>
-      </w:r>
-    </w:p>
-    <w:p>
-      <w:pPr>
-        <w:pStyle w:val="Kop2"/>
-        <w:rPr>
-          <w:lang w:val="en-GB"/>
-        </w:rPr>
-      </w:pPr>
-      <w:r>
-        <w:rPr>
-          <w:lang w:val="en-GB"/>
-        </w:rPr>
-        <w:t>WHY?</w:t>
-      </w:r>
-    </w:p>
-    <w:p>
-      <w:pPr>
-        <w:rPr>
-          <w:lang w:val="en-GB"/>
-        </w:rPr>
-      </w:pPr>
-      <w:r>
-        <w:rPr>
-          <w:lang w:val="en-GB"/>
-        </w:rPr>
-        <w:t xml:space="preserve">We want to realise the future. </w:t>
-      </w:r>
-      <w:r>
-        <w:rPr>
-          <w:lang w:val="en-GB"/>
-        </w:rPr>
-        <w:t>Today IS, no SHOULD be what we imaged the future to be. We exist to</w:t>
-      </w:r>
-      <w:r>
-        <w:rPr>
-          <w:lang w:val="en-GB"/>
-        </w:rPr>
-        <w:t xml:space="preserve"> create </w:t>
-      </w:r>
-      <w:r>
-        <w:rPr>
-          <w:lang w:val="en-GB"/>
-        </w:rPr>
-        <w:t xml:space="preserve">that future we imaged. </w:t>
-      </w:r>
-    </w:p>
-    <w:p>
-      <w:pPr>
-        <w:pStyle w:val="Kop2"/>
-        <w:rPr>
-          <w:lang w:val="en-GB"/>
-        </w:rPr>
-      </w:pPr>
-      <w:r>
-        <w:rPr>
-          <w:lang w:val="en-GB"/>
-        </w:rPr>
-        <w:t>HOW?</w:t>
-      </w:r>
-    </w:p>
-    <w:p>
-      <w:pPr>
-        <w:rPr>
-          <w:lang w:val="en-GB"/>
-        </w:rPr>
-      </w:pPr>
-      <w:r>
-        <w:rPr>
-          <w:lang w:val="en-GB"/>
-        </w:rPr>
-        <w:t xml:space="preserve">We look to our past and look what we desired the future to be. </w:t>
-      </w:r>
-    </w:p>
-    <w:p>
-      <w:pPr>
-        <w:pStyle w:val="Kop2"/>
-        <w:rPr>
-          <w:lang w:val="en-GB"/>
-        </w:rPr>
-      </w:pPr>
-      <w:r>
-        <w:rPr>
-          <w:lang w:val="en-GB"/>
-        </w:rPr>
-        <w:t>WHAT?</w:t>
-      </w:r>
-    </w:p>
-    <w:p>
-      <w:pPr>
-        <w:rPr>
-          <w:lang w:val="en-GB"/>
-        </w:rPr>
-      </w:pPr>
-      <w:r>
-        <w:rPr>
-          <w:lang w:val="en-GB"/>
-        </w:rPr>
-        <w:t>We are  creating a glove which you will be able to digitally represent your hand in your desired software. You’ll be able to control your mouse, create macro’s</w:t>
-      </w:r>
-      <w:r>
-        <w:rPr>
-          <w:lang w:val="en-GB"/>
-        </w:rPr>
-        <w:t xml:space="preserve"> with hand gesturers</w:t>
-      </w:r>
-      <w:r>
-        <w:rPr>
-          <w:lang w:val="en-GB"/>
-        </w:rPr>
-        <w:t xml:space="preserve"> and even use it with software that uses hand gesturers to control it’s functionality. </w:t>
-      </w:r>
-    </w:p>
-    <w:p>
-      <w:pPr>
-        <w:pStyle w:val="Kop2"/>
-        <w:rPr>
-          <w:lang w:val="en-GB"/>
-        </w:rPr>
-      </w:pPr>
-      <w:r>
-        <w:rPr>
-          <w:lang w:val="en-GB"/>
-        </w:rPr>
-        <w:t>WHO?</w:t>
-      </w:r>
-    </w:p>
-    <w:p>
-      <w:pPr>
-        <w:rPr>
-          <w:lang w:val="en-GB"/>
-        </w:rPr>
-      </w:pPr>
-      <w:r>
-        <w:rPr>
-          <w:lang w:val="en-GB"/>
-        </w:rPr>
-        <w:t xml:space="preserve"> </w:t>
-      </w:r>
-      <w:r>
-        <w:rPr>
-          <w:lang w:val="en-GB"/>
-        </w:rPr>
-        <w:t>Everyone that uses a computers.</w:t>
+        <w:t xml:space="preserve">placement of parts for user </w:t>
+      </w:r>
+      <w:r>
+        <w:rPr>
+          <w:lang w:val="en-GB"/>
+        </w:rPr>
+        <w:t>comfortability</w:t>
       </w:r>
       <w:bookmarkStart w:id="0" w:name="_GoBack"/>
       <w:bookmarkEnd w:id="0"/>
+    </w:p>
+    <w:p>
+      <w:pPr>
+        <w:rPr>
+          <w:lang w:val="en-GB"/>
+        </w:rPr>
+      </w:pPr>
+      <w:r>
+        <w:rPr>
+          <w:lang w:val="en-GB"/>
+        </w:rPr>
+        <w:t xml:space="preserve">-Finding a </w:t>
+      </w:r>
+      <w:proofErr w:type="spellStart"/>
+      <w:r>
+        <w:rPr>
+          <w:lang w:val="en-GB"/>
+        </w:rPr>
+        <w:t>propper</w:t>
+      </w:r>
+      <w:proofErr w:type="spellEnd"/>
+      <w:r>
+        <w:rPr>
+          <w:lang w:val="en-GB"/>
+        </w:rPr>
+        <w:t xml:space="preserve"> glove.</w:t>
+      </w:r>
+    </w:p>
+    <w:p>
+      <w:pPr>
+        <w:rPr>
+          <w:lang w:val="en-GB"/>
+        </w:rPr>
+      </w:pPr>
+    </w:p>
+    <w:p>
+      <w:pPr>
+        <w:pStyle w:val="Kop1"/>
+        <w:rPr>
+          <w:lang w:val="en-GB"/>
+        </w:rPr>
+      </w:pPr>
+      <w:r>
+        <w:rPr>
+          <w:lang w:val="en-GB"/>
+        </w:rPr>
+        <w:t>THE PROJECT</w:t>
+      </w:r>
+    </w:p>
+    <w:p>
+      <w:pPr>
+        <w:pStyle w:val="Kop2"/>
+        <w:rPr>
+          <w:lang w:val="en-GB"/>
+        </w:rPr>
+      </w:pPr>
+      <w:r>
+        <w:rPr>
+          <w:lang w:val="en-GB"/>
+        </w:rPr>
+        <w:t>WHY?</w:t>
+      </w:r>
+    </w:p>
+    <w:p>
+      <w:pPr>
+        <w:rPr>
+          <w:lang w:val="en-GB"/>
+        </w:rPr>
+      </w:pPr>
+      <w:r>
+        <w:rPr>
+          <w:lang w:val="en-GB"/>
+        </w:rPr>
+        <w:t xml:space="preserve">We want to realise the future. </w:t>
+      </w:r>
+      <w:r>
+        <w:rPr>
+          <w:lang w:val="en-GB"/>
+        </w:rPr>
+        <w:t>Today IS, no SHOULD be what we imaged the future to be. We exist to</w:t>
+      </w:r>
+      <w:r>
+        <w:rPr>
+          <w:lang w:val="en-GB"/>
+        </w:rPr>
+        <w:t xml:space="preserve"> create </w:t>
+      </w:r>
+      <w:r>
+        <w:rPr>
+          <w:lang w:val="en-GB"/>
+        </w:rPr>
+        <w:t xml:space="preserve">that future we imaged. </w:t>
+      </w:r>
+    </w:p>
+    <w:p>
+      <w:pPr>
+        <w:pStyle w:val="Kop2"/>
+        <w:rPr>
+          <w:lang w:val="en-GB"/>
+        </w:rPr>
+      </w:pPr>
+      <w:r>
+        <w:rPr>
+          <w:lang w:val="en-GB"/>
+        </w:rPr>
+        <w:t>HOW?</w:t>
+      </w:r>
+    </w:p>
+    <w:p>
+      <w:pPr>
+        <w:rPr>
+          <w:lang w:val="en-GB"/>
+        </w:rPr>
+      </w:pPr>
+      <w:r>
+        <w:rPr>
+          <w:lang w:val="en-GB"/>
+        </w:rPr>
+        <w:t xml:space="preserve">We look to our past and look what we desired the future to be. </w:t>
+      </w:r>
+    </w:p>
+    <w:p>
+      <w:pPr>
+        <w:pStyle w:val="Kop2"/>
+        <w:rPr>
+          <w:lang w:val="en-GB"/>
+        </w:rPr>
+      </w:pPr>
+      <w:r>
+        <w:rPr>
+          <w:lang w:val="en-GB"/>
+        </w:rPr>
+        <w:t>WHAT?</w:t>
+      </w:r>
+    </w:p>
+    <w:p>
+      <w:pPr>
+        <w:rPr>
+          <w:lang w:val="en-GB"/>
+        </w:rPr>
+      </w:pPr>
+      <w:r>
+        <w:rPr>
+          <w:lang w:val="en-GB"/>
+        </w:rPr>
+        <w:t>We are  creating a glove which you will be able to digitally represent your hand in your desired software. You’ll be able to control your mouse, create macro’s</w:t>
+      </w:r>
+      <w:r>
+        <w:rPr>
+          <w:lang w:val="en-GB"/>
+        </w:rPr>
+        <w:t xml:space="preserve"> with hand </w:t>
+      </w:r>
+      <w:proofErr w:type="spellStart"/>
+      <w:r>
+        <w:rPr>
+          <w:lang w:val="en-GB"/>
+        </w:rPr>
+        <w:t>gesturers</w:t>
+      </w:r>
+      <w:proofErr w:type="spellEnd"/>
+      <w:r>
+        <w:rPr>
+          <w:lang w:val="en-GB"/>
+        </w:rPr>
+        <w:t xml:space="preserve"> and even use it with software that uses hand </w:t>
+      </w:r>
+      <w:proofErr w:type="spellStart"/>
+      <w:r>
+        <w:rPr>
+          <w:lang w:val="en-GB"/>
+        </w:rPr>
+        <w:t>gesturers</w:t>
+      </w:r>
+      <w:proofErr w:type="spellEnd"/>
+      <w:r>
+        <w:rPr>
+          <w:lang w:val="en-GB"/>
+        </w:rPr>
+        <w:t xml:space="preserve"> to control </w:t>
+      </w:r>
+      <w:proofErr w:type="spellStart"/>
+      <w:r>
+        <w:rPr>
+          <w:lang w:val="en-GB"/>
+        </w:rPr>
+        <w:t>it’s</w:t>
+      </w:r>
+      <w:proofErr w:type="spellEnd"/>
+      <w:r>
+        <w:rPr>
+          <w:lang w:val="en-GB"/>
+        </w:rPr>
+        <w:t xml:space="preserve"> functionality. </w:t>
+      </w:r>
+    </w:p>
+    <w:p>
+      <w:pPr>
+        <w:pStyle w:val="Kop2"/>
+        <w:rPr>
+          <w:lang w:val="en-GB"/>
+        </w:rPr>
+      </w:pPr>
+      <w:r>
+        <w:rPr>
+          <w:lang w:val="en-GB"/>
+        </w:rPr>
+        <w:t>The full explanation:</w:t>
+      </w:r>
+    </w:p>
+    <w:p>
+      <w:pPr>
+        <w:rPr>
+          <w:lang w:val="en-GB"/>
+        </w:rPr>
+      </w:pPr>
+      <w:r>
+        <w:rPr>
+          <w:lang w:val="en-GB"/>
+        </w:rPr>
+        <w:t xml:space="preserve">A glove that registers each fingers angle of bending, if the fingertips are touching anything, the rotation of the hand and possibly the acceleration of the hand. Using this inputs the user will be able to control the mouse of a computer, users will be able to create macro’s to perform various tasks and functionality’s of the computer/programs/games/etc…  </w:t>
+      </w:r>
+      <w:r>
+        <w:rPr>
+          <w:lang w:val="en-GB"/>
+        </w:rPr>
+        <w:t xml:space="preserve">The minimum amount of macro’s a user could create is 1024 using different finger positions. </w:t>
+      </w:r>
+      <w:r>
+        <w:rPr>
+          <w:lang w:val="en-GB"/>
+        </w:rPr>
+        <w:t>These hand gesturers would even be able to be used in VR/AR or robotic controls.</w:t>
+      </w:r>
+    </w:p>
+    <w:p>
+      <w:pPr>
+        <w:pStyle w:val="Kop2"/>
+        <w:rPr>
+          <w:lang w:val="en-GB"/>
+        </w:rPr>
+      </w:pPr>
+      <w:r>
+        <w:rPr>
+          <w:lang w:val="en-GB"/>
+        </w:rPr>
+        <w:t>WHO?</w:t>
+      </w:r>
+    </w:p>
+    <w:p>
+      <w:pPr>
+        <w:rPr>
+          <w:lang w:val="en-GB"/>
+        </w:rPr>
+      </w:pPr>
+      <w:r>
+        <w:rPr>
+          <w:lang w:val="en-GB"/>
+        </w:rPr>
+        <w:t xml:space="preserve"> </w:t>
+      </w:r>
+      <w:r>
+        <w:rPr>
+          <w:lang w:val="en-GB"/>
+        </w:rPr>
+        <w:t>Everyone that uses a computers.</w:t>
+      </w:r>
     </w:p>
     <w:sectPr>
       <w:pgSz w:w="11906" w:h="16838"/>

</xml_diff>